<commit_message>
up load biểu mẫu tuần 2
</commit_message>
<xml_diff>
--- a/Tuần 2/BÁO CÁO HỌC TẬP CÁ NHÂN NHÓM.docx
+++ b/Tuần 2/BÁO CÁO HỌC TẬP CÁ NHÂN NHÓM.docx
@@ -1723,7 +1723,25 @@
           <w:lang w:val="vi-VN"/>
         </w:rPr>
         <w:lastRenderedPageBreak/>
-        <w:t>Ngày 6 tháng 11 năm 2024</w:t>
+        <w:t xml:space="preserve">Ngày </w:t>
+      </w:r>
+      <w:r>
+        <w:rPr>
+          <w:rFonts w:ascii="Times New Roman" w:hAnsi="Times New Roman" w:cs="Times New Roman"/>
+          <w:sz w:val="28"/>
+          <w:szCs w:val="28"/>
+          <w:lang w:val="vi-VN"/>
+        </w:rPr>
+        <w:t>22</w:t>
+      </w:r>
+      <w:r>
+        <w:rPr>
+          <w:rFonts w:ascii="Times New Roman" w:hAnsi="Times New Roman" w:cs="Times New Roman"/>
+          <w:sz w:val="28"/>
+          <w:szCs w:val="28"/>
+          <w:lang w:val="vi-VN"/>
+        </w:rPr>
+        <w:t xml:space="preserve"> tháng 11 năm 2024</w:t>
       </w:r>
       <w:r>
         <w:rPr>
@@ -2878,6 +2896,7 @@
   <w:style w:type="character" w:default="1" w:styleId="DefaultParagraphFont">
     <w:name w:val="Default Paragraph Font"/>
     <w:uiPriority w:val="1"/>
+    <w:semiHidden/>
     <w:unhideWhenUsed/>
   </w:style>
   <w:style w:type="table" w:default="1" w:styleId="TableNormal">

</xml_diff>